<commit_message>
Chỉnh sửa bố cục file usecase
</commit_message>
<xml_diff>
--- a/usecase-1.0.1.docx
+++ b/usecase-1.0.1.docx
@@ -676,7 +676,31 @@
                 <w:color w:val="000000" w:themeColor="text1"/>
                 <w:lang w:eastAsia="ja-JP"/>
               </w:rPr>
-              <w:t>Chọn chức năng đăng ký</w:t>
+              <w:t xml:space="preserve">Chọn chức năng </w:t>
+            </w:r>
+            <w:r>
+              <w:rPr>
+                <w:rFonts w:ascii="Candara" w:hAnsi="Candara" w:cs="Segoe UI"/>
+                <w:color w:val="000000" w:themeColor="text1"/>
+                <w:lang w:eastAsia="ja-JP"/>
+              </w:rPr>
+              <w:t>“Đ</w:t>
+            </w:r>
+            <w:r>
+              <w:rPr>
+                <w:rFonts w:ascii="Candara" w:hAnsi="Candara" w:cs="Segoe UI"/>
+                <w:color w:val="000000" w:themeColor="text1"/>
+                <w:lang w:eastAsia="ja-JP"/>
+              </w:rPr>
+              <w:t>ăng ký</w:t>
+            </w:r>
+            <w:r>
+              <w:rPr>
+                <w:rFonts w:ascii="Candara" w:hAnsi="Candara" w:cs="Segoe UI"/>
+                <w:color w:val="000000" w:themeColor="text1"/>
+                <w:lang w:eastAsia="ja-JP"/>
+              </w:rPr>
+              <w:t>”</w:t>
             </w:r>
           </w:p>
           <w:p>
@@ -753,7 +777,23 @@
                 <w:color w:val="000000" w:themeColor="text1"/>
                 <w:lang w:eastAsia="ja-JP"/>
               </w:rPr>
-              <w:t>Nhấn Đ</w:t>
+              <w:t xml:space="preserve">Nhấn </w:t>
+            </w:r>
+            <w:r>
+              <w:rPr>
+                <w:rFonts w:ascii="Candara" w:hAnsi="Candara" w:cs="Segoe UI"/>
+                <w:color w:val="000000" w:themeColor="text1"/>
+                <w:lang w:eastAsia="ja-JP"/>
+              </w:rPr>
+              <w:t>“</w:t>
+            </w:r>
+            <w:r>
+              <w:rPr>
+                <w:rFonts w:ascii="Candara" w:hAnsi="Candara" w:cs="Segoe UI"/>
+                <w:color w:val="000000" w:themeColor="text1"/>
+                <w:lang w:eastAsia="ja-JP"/>
+              </w:rPr>
+              <w:t>Đ</w:t>
             </w:r>
             <w:r>
               <w:rPr>
@@ -762,6 +802,14 @@
                 <w:lang w:eastAsia="ja-JP"/>
               </w:rPr>
               <w:t>ăng ký</w:t>
+            </w:r>
+            <w:r>
+              <w:rPr>
+                <w:rFonts w:ascii="Candara" w:hAnsi="Candara" w:cs="Segoe UI"/>
+                <w:color w:val="000000" w:themeColor="text1"/>
+                <w:lang w:eastAsia="ja-JP"/>
+              </w:rPr>
+              <w:t>”</w:t>
             </w:r>
           </w:p>
           <w:p>
@@ -1568,14 +1616,6 @@
                 <w:color w:val="000000" w:themeColor="text1"/>
                 <w:lang w:eastAsia="ja-JP"/>
               </w:rPr>
-              <w:t>-</w:t>
-            </w:r>
-            <w:r>
-              <w:rPr>
-                <w:rFonts w:ascii="Candara" w:hAnsi="Candara" w:cs="Segoe UI"/>
-                <w:color w:val="000000" w:themeColor="text1"/>
-                <w:lang w:eastAsia="ja-JP"/>
-              </w:rPr>
               <w:t xml:space="preserve">Use case bắt đầu </w:t>
             </w:r>
             <w:r>
@@ -1629,6 +1669,11 @@
           </w:p>
           <w:p>
             <w:pPr>
+              <w:pStyle w:val="oancuaDanhsach"/>
+              <w:numPr>
+                <w:ilvl w:val="0"/>
+                <w:numId w:val="9"/>
+              </w:numPr>
               <w:spacing w:before="0" w:after="0" w:line="240" w:lineRule="auto"/>
               <w:rPr>
                 <w:rFonts w:ascii="Candara" w:hAnsi="Candara" w:cs="Segoe UI"/>
@@ -1642,11 +1687,40 @@
                 <w:color w:val="000000" w:themeColor="text1"/>
                 <w:lang w:eastAsia="ja-JP"/>
               </w:rPr>
-              <w:t>-Chọn chức năng đăng nhập</w:t>
-            </w:r>
-          </w:p>
-          <w:p>
-            <w:pPr>
+              <w:t xml:space="preserve">Chọn chức năng </w:t>
+            </w:r>
+            <w:r>
+              <w:rPr>
+                <w:rFonts w:ascii="Candara" w:hAnsi="Candara" w:cs="Segoe UI"/>
+                <w:color w:val="000000" w:themeColor="text1"/>
+                <w:lang w:eastAsia="ja-JP"/>
+              </w:rPr>
+              <w:t>“Đ</w:t>
+            </w:r>
+            <w:r>
+              <w:rPr>
+                <w:rFonts w:ascii="Candara" w:hAnsi="Candara" w:cs="Segoe UI"/>
+                <w:color w:val="000000" w:themeColor="text1"/>
+                <w:lang w:eastAsia="ja-JP"/>
+              </w:rPr>
+              <w:t>ăng nhập</w:t>
+            </w:r>
+            <w:r>
+              <w:rPr>
+                <w:rFonts w:ascii="Candara" w:hAnsi="Candara" w:cs="Segoe UI"/>
+                <w:color w:val="000000" w:themeColor="text1"/>
+                <w:lang w:eastAsia="ja-JP"/>
+              </w:rPr>
+              <w:t>”</w:t>
+            </w:r>
+          </w:p>
+          <w:p>
+            <w:pPr>
+              <w:pStyle w:val="oancuaDanhsach"/>
+              <w:numPr>
+                <w:ilvl w:val="0"/>
+                <w:numId w:val="9"/>
+              </w:numPr>
               <w:spacing w:before="0" w:after="0" w:line="240" w:lineRule="auto"/>
               <w:rPr>
                 <w:rFonts w:ascii="Candara" w:hAnsi="Candara" w:cs="Segoe UI"/>
@@ -1660,11 +1734,32 @@
                 <w:color w:val="000000" w:themeColor="text1"/>
                 <w:lang w:eastAsia="ja-JP"/>
               </w:rPr>
-              <w:t>-Điền “ Tên đăng nhập ”</w:t>
-            </w:r>
-          </w:p>
-          <w:p>
-            <w:pPr>
+              <w:t>Điền</w:t>
+            </w:r>
+            <w:r>
+              <w:rPr>
+                <w:rFonts w:ascii="Candara" w:hAnsi="Candara" w:cs="Segoe UI"/>
+                <w:color w:val="000000" w:themeColor="text1"/>
+                <w:lang w:eastAsia="ja-JP"/>
+              </w:rPr>
+              <w:t xml:space="preserve"> t</w:t>
+            </w:r>
+            <w:r>
+              <w:rPr>
+                <w:rFonts w:ascii="Candara" w:hAnsi="Candara" w:cs="Segoe UI"/>
+                <w:color w:val="000000" w:themeColor="text1"/>
+                <w:lang w:eastAsia="ja-JP"/>
+              </w:rPr>
+              <w:t xml:space="preserve">ên đăng nhập </w:t>
+            </w:r>
+          </w:p>
+          <w:p>
+            <w:pPr>
+              <w:pStyle w:val="oancuaDanhsach"/>
+              <w:numPr>
+                <w:ilvl w:val="0"/>
+                <w:numId w:val="9"/>
+              </w:numPr>
               <w:spacing w:before="0" w:after="0" w:line="240" w:lineRule="auto"/>
               <w:rPr>
                 <w:rFonts w:ascii="Candara" w:hAnsi="Candara" w:cs="Segoe UI"/>
@@ -1678,11 +1773,32 @@
                 <w:color w:val="000000" w:themeColor="text1"/>
                 <w:lang w:eastAsia="ja-JP"/>
               </w:rPr>
-              <w:t>-Điền “ Mật khẩu ”</w:t>
-            </w:r>
-          </w:p>
-          <w:p>
-            <w:pPr>
+              <w:t>Điền</w:t>
+            </w:r>
+            <w:r>
+              <w:rPr>
+                <w:rFonts w:ascii="Candara" w:hAnsi="Candara" w:cs="Segoe UI"/>
+                <w:color w:val="000000" w:themeColor="text1"/>
+                <w:lang w:eastAsia="ja-JP"/>
+              </w:rPr>
+              <w:t xml:space="preserve"> m</w:t>
+            </w:r>
+            <w:r>
+              <w:rPr>
+                <w:rFonts w:ascii="Candara" w:hAnsi="Candara" w:cs="Segoe UI"/>
+                <w:color w:val="000000" w:themeColor="text1"/>
+                <w:lang w:eastAsia="ja-JP"/>
+              </w:rPr>
+              <w:t>ật khẩu</w:t>
+            </w:r>
+          </w:p>
+          <w:p>
+            <w:pPr>
+              <w:pStyle w:val="oancuaDanhsach"/>
+              <w:numPr>
+                <w:ilvl w:val="0"/>
+                <w:numId w:val="9"/>
+              </w:numPr>
               <w:spacing w:before="0" w:after="0" w:line="240" w:lineRule="auto"/>
               <w:rPr>
                 <w:rFonts w:ascii="Candara" w:hAnsi="Candara" w:cs="Segoe UI"/>
@@ -1696,7 +1812,23 @@
                 <w:color w:val="000000" w:themeColor="text1"/>
                 <w:lang w:eastAsia="ja-JP"/>
               </w:rPr>
-              <w:t>-Đăng nhập</w:t>
+              <w:t>Chọn “</w:t>
+            </w:r>
+            <w:r>
+              <w:rPr>
+                <w:rFonts w:ascii="Candara" w:hAnsi="Candara" w:cs="Segoe UI"/>
+                <w:color w:val="000000" w:themeColor="text1"/>
+                <w:lang w:eastAsia="ja-JP"/>
+              </w:rPr>
+              <w:t>Đăng nhập</w:t>
+            </w:r>
+            <w:r>
+              <w:rPr>
+                <w:rFonts w:ascii="Candara" w:hAnsi="Candara" w:cs="Segoe UI"/>
+                <w:color w:val="000000" w:themeColor="text1"/>
+                <w:lang w:eastAsia="ja-JP"/>
+              </w:rPr>
+              <w:t>”</w:t>
             </w:r>
           </w:p>
         </w:tc>
@@ -1763,7 +1895,7 @@
                 <w:color w:val="000000" w:themeColor="text1"/>
                 <w:lang w:eastAsia="ja-JP"/>
               </w:rPr>
-              <w:t xml:space="preserve">-Use case có thể không được sử dụng khi </w:t>
+              <w:t xml:space="preserve">Use case có thể không được sử dụng khi </w:t>
             </w:r>
             <w:r>
               <w:rPr>
@@ -3761,7 +3893,31 @@
                 <w:color w:val="000000" w:themeColor="text1"/>
                 <w:lang w:eastAsia="ja-JP"/>
               </w:rPr>
-              <w:t>Chọn BID</w:t>
+              <w:t xml:space="preserve">Chọn </w:t>
+            </w:r>
+            <w:r>
+              <w:rPr>
+                <w:rFonts w:ascii="Candara" w:hAnsi="Candara" w:cs="Segoe UI"/>
+                <w:color w:val="000000" w:themeColor="text1"/>
+                <w:lang w:eastAsia="ja-JP"/>
+              </w:rPr>
+              <w:t>“</w:t>
+            </w:r>
+            <w:r>
+              <w:rPr>
+                <w:rFonts w:ascii="Candara" w:hAnsi="Candara" w:cs="Segoe UI"/>
+                <w:color w:val="000000" w:themeColor="text1"/>
+                <w:lang w:eastAsia="ja-JP"/>
+              </w:rPr>
+              <w:t>BID</w:t>
+            </w:r>
+            <w:r>
+              <w:rPr>
+                <w:rFonts w:ascii="Candara" w:hAnsi="Candara" w:cs="Segoe UI"/>
+                <w:color w:val="000000" w:themeColor="text1"/>
+                <w:lang w:eastAsia="ja-JP"/>
+              </w:rPr>
+              <w:t>”</w:t>
             </w:r>
           </w:p>
           <w:p>
@@ -4682,7 +4838,23 @@
                 <w:color w:val="000000" w:themeColor="text1"/>
                 <w:lang w:eastAsia="ja-JP"/>
               </w:rPr>
-              <w:t xml:space="preserve">Người dùng </w:t>
+              <w:t>Người dùng</w:t>
+            </w:r>
+            <w:r>
+              <w:rPr>
+                <w:rFonts w:ascii="Candara" w:hAnsi="Candara" w:cs="Segoe UI"/>
+                <w:color w:val="000000" w:themeColor="text1"/>
+                <w:lang w:eastAsia="ja-JP"/>
+              </w:rPr>
+              <w:t xml:space="preserve"> nhập</w:t>
+            </w:r>
+            <w:r>
+              <w:rPr>
+                <w:rFonts w:ascii="Candara" w:hAnsi="Candara" w:cs="Segoe UI"/>
+                <w:color w:val="000000" w:themeColor="text1"/>
+                <w:lang w:eastAsia="ja-JP"/>
+              </w:rPr>
+              <w:t xml:space="preserve"> </w:t>
             </w:r>
             <w:r>
               <w:rPr>
@@ -5630,7 +5802,23 @@
                 <w:color w:val="000000" w:themeColor="text1"/>
                 <w:lang w:eastAsia="ja-JP"/>
               </w:rPr>
-              <w:t>Điền “Tên sản phẩm “</w:t>
+              <w:t xml:space="preserve">Điền </w:t>
+            </w:r>
+            <w:r>
+              <w:rPr>
+                <w:rFonts w:ascii="Candara" w:hAnsi="Candara" w:cs="Segoe UI"/>
+                <w:color w:val="000000" w:themeColor="text1"/>
+                <w:lang w:eastAsia="ja-JP"/>
+              </w:rPr>
+              <w:t>t</w:t>
+            </w:r>
+            <w:r>
+              <w:rPr>
+                <w:rFonts w:ascii="Candara" w:hAnsi="Candara" w:cs="Segoe UI"/>
+                <w:color w:val="000000" w:themeColor="text1"/>
+                <w:lang w:eastAsia="ja-JP"/>
+              </w:rPr>
+              <w:t>ên sản phẩm</w:t>
             </w:r>
           </w:p>
           <w:p>
@@ -5653,7 +5841,23 @@
                 <w:color w:val="000000" w:themeColor="text1"/>
                 <w:lang w:eastAsia="ja-JP"/>
               </w:rPr>
-              <w:t>Điền “ Mô tả sản phẩm”</w:t>
+              <w:t xml:space="preserve">Điền </w:t>
+            </w:r>
+            <w:r>
+              <w:rPr>
+                <w:rFonts w:ascii="Candara" w:hAnsi="Candara" w:cs="Segoe UI"/>
+                <w:color w:val="000000" w:themeColor="text1"/>
+                <w:lang w:eastAsia="ja-JP"/>
+              </w:rPr>
+              <w:t>m</w:t>
+            </w:r>
+            <w:r>
+              <w:rPr>
+                <w:rFonts w:ascii="Candara" w:hAnsi="Candara" w:cs="Segoe UI"/>
+                <w:color w:val="000000" w:themeColor="text1"/>
+                <w:lang w:eastAsia="ja-JP"/>
+              </w:rPr>
+              <w:t>ô tả sản phẩm</w:t>
             </w:r>
           </w:p>
           <w:p>
@@ -5676,7 +5880,23 @@
                 <w:color w:val="000000" w:themeColor="text1"/>
                 <w:lang w:eastAsia="ja-JP"/>
               </w:rPr>
-              <w:t>Điền “Giá khởi điểm”</w:t>
+              <w:t xml:space="preserve">Điền </w:t>
+            </w:r>
+            <w:r>
+              <w:rPr>
+                <w:rFonts w:ascii="Candara" w:hAnsi="Candara" w:cs="Segoe UI"/>
+                <w:color w:val="000000" w:themeColor="text1"/>
+                <w:lang w:eastAsia="ja-JP"/>
+              </w:rPr>
+              <w:t>g</w:t>
+            </w:r>
+            <w:r>
+              <w:rPr>
+                <w:rFonts w:ascii="Candara" w:hAnsi="Candara" w:cs="Segoe UI"/>
+                <w:color w:val="000000" w:themeColor="text1"/>
+                <w:lang w:eastAsia="ja-JP"/>
+              </w:rPr>
+              <w:t>iá khởi điểm</w:t>
             </w:r>
           </w:p>
           <w:p>
@@ -5699,7 +5919,23 @@
                 <w:color w:val="000000" w:themeColor="text1"/>
                 <w:lang w:eastAsia="ja-JP"/>
               </w:rPr>
-              <w:t>Điền “Giá mua ngay”</w:t>
+              <w:t xml:space="preserve">Điền </w:t>
+            </w:r>
+            <w:r>
+              <w:rPr>
+                <w:rFonts w:ascii="Candara" w:hAnsi="Candara" w:cs="Segoe UI"/>
+                <w:color w:val="000000" w:themeColor="text1"/>
+                <w:lang w:eastAsia="ja-JP"/>
+              </w:rPr>
+              <w:t>g</w:t>
+            </w:r>
+            <w:r>
+              <w:rPr>
+                <w:rFonts w:ascii="Candara" w:hAnsi="Candara" w:cs="Segoe UI"/>
+                <w:color w:val="000000" w:themeColor="text1"/>
+                <w:lang w:eastAsia="ja-JP"/>
+              </w:rPr>
+              <w:t>iá mua ngay</w:t>
             </w:r>
           </w:p>
           <w:p>
@@ -5722,7 +5958,23 @@
                 <w:color w:val="000000" w:themeColor="text1"/>
                 <w:lang w:eastAsia="ja-JP"/>
               </w:rPr>
-              <w:t>Điền “Bước giá”</w:t>
+              <w:t xml:space="preserve">Điền </w:t>
+            </w:r>
+            <w:r>
+              <w:rPr>
+                <w:rFonts w:ascii="Candara" w:hAnsi="Candara" w:cs="Segoe UI"/>
+                <w:color w:val="000000" w:themeColor="text1"/>
+                <w:lang w:eastAsia="ja-JP"/>
+              </w:rPr>
+              <w:t>b</w:t>
+            </w:r>
+            <w:r>
+              <w:rPr>
+                <w:rFonts w:ascii="Candara" w:hAnsi="Candara" w:cs="Segoe UI"/>
+                <w:color w:val="000000" w:themeColor="text1"/>
+                <w:lang w:eastAsia="ja-JP"/>
+              </w:rPr>
+              <w:t>ước giá</w:t>
             </w:r>
           </w:p>
           <w:p>
@@ -5745,7 +5997,23 @@
                 <w:color w:val="000000" w:themeColor="text1"/>
                 <w:lang w:eastAsia="ja-JP"/>
               </w:rPr>
-              <w:t>Chọn “Thời gian đăng”</w:t>
+              <w:t xml:space="preserve">Chọn </w:t>
+            </w:r>
+            <w:r>
+              <w:rPr>
+                <w:rFonts w:ascii="Candara" w:hAnsi="Candara" w:cs="Segoe UI"/>
+                <w:color w:val="000000" w:themeColor="text1"/>
+                <w:lang w:eastAsia="ja-JP"/>
+              </w:rPr>
+              <w:t>t</w:t>
+            </w:r>
+            <w:r>
+              <w:rPr>
+                <w:rFonts w:ascii="Candara" w:hAnsi="Candara" w:cs="Segoe UI"/>
+                <w:color w:val="000000" w:themeColor="text1"/>
+                <w:lang w:eastAsia="ja-JP"/>
+              </w:rPr>
+              <w:t>hời gian đăng</w:t>
             </w:r>
           </w:p>
           <w:p>
@@ -5768,7 +6036,23 @@
                 <w:color w:val="000000" w:themeColor="text1"/>
                 <w:lang w:eastAsia="ja-JP"/>
               </w:rPr>
-              <w:t>Chọn “Thời gian kết thúc”</w:t>
+              <w:t xml:space="preserve">Chọn </w:t>
+            </w:r>
+            <w:r>
+              <w:rPr>
+                <w:rFonts w:ascii="Candara" w:hAnsi="Candara" w:cs="Segoe UI"/>
+                <w:color w:val="000000" w:themeColor="text1"/>
+                <w:lang w:eastAsia="ja-JP"/>
+              </w:rPr>
+              <w:t>t</w:t>
+            </w:r>
+            <w:r>
+              <w:rPr>
+                <w:rFonts w:ascii="Candara" w:hAnsi="Candara" w:cs="Segoe UI"/>
+                <w:color w:val="000000" w:themeColor="text1"/>
+                <w:lang w:eastAsia="ja-JP"/>
+              </w:rPr>
+              <w:t>hời gian kết thúc</w:t>
             </w:r>
           </w:p>
           <w:p>
@@ -6984,7 +7268,31 @@
                 <w:color w:val="000000" w:themeColor="text1"/>
                 <w:lang w:eastAsia="ja-JP"/>
               </w:rPr>
-              <w:t>Chọn Thông tin cá nhân</w:t>
+              <w:t xml:space="preserve">Chọn </w:t>
+            </w:r>
+            <w:r>
+              <w:rPr>
+                <w:rFonts w:ascii="Candara" w:hAnsi="Candara" w:cs="Segoe UI"/>
+                <w:color w:val="000000" w:themeColor="text1"/>
+                <w:lang w:eastAsia="ja-JP"/>
+              </w:rPr>
+              <w:t>“</w:t>
+            </w:r>
+            <w:r>
+              <w:rPr>
+                <w:rFonts w:ascii="Candara" w:hAnsi="Candara" w:cs="Segoe UI"/>
+                <w:color w:val="000000" w:themeColor="text1"/>
+                <w:lang w:eastAsia="ja-JP"/>
+              </w:rPr>
+              <w:t>Thông tin cá nhân</w:t>
+            </w:r>
+            <w:r>
+              <w:rPr>
+                <w:rFonts w:ascii="Candara" w:hAnsi="Candara" w:cs="Segoe UI"/>
+                <w:color w:val="000000" w:themeColor="text1"/>
+                <w:lang w:eastAsia="ja-JP"/>
+              </w:rPr>
+              <w:t>”</w:t>
             </w:r>
           </w:p>
           <w:p>
@@ -7007,7 +7315,31 @@
                 <w:color w:val="000000" w:themeColor="text1"/>
                 <w:lang w:eastAsia="ja-JP"/>
               </w:rPr>
-              <w:t>Chọn sản phẩm đấu giá thắng</w:t>
+              <w:t xml:space="preserve">Chọn </w:t>
+            </w:r>
+            <w:r>
+              <w:rPr>
+                <w:rFonts w:ascii="Candara" w:hAnsi="Candara" w:cs="Segoe UI"/>
+                <w:color w:val="000000" w:themeColor="text1"/>
+                <w:lang w:eastAsia="ja-JP"/>
+              </w:rPr>
+              <w:t>“S</w:t>
+            </w:r>
+            <w:r>
+              <w:rPr>
+                <w:rFonts w:ascii="Candara" w:hAnsi="Candara" w:cs="Segoe UI"/>
+                <w:color w:val="000000" w:themeColor="text1"/>
+                <w:lang w:eastAsia="ja-JP"/>
+              </w:rPr>
+              <w:t>ản phẩm đấu giá thắng</w:t>
+            </w:r>
+            <w:r>
+              <w:rPr>
+                <w:rFonts w:ascii="Candara" w:hAnsi="Candara" w:cs="Segoe UI"/>
+                <w:color w:val="000000" w:themeColor="text1"/>
+                <w:lang w:eastAsia="ja-JP"/>
+              </w:rPr>
+              <w:t>”</w:t>
             </w:r>
           </w:p>
           <w:p>
@@ -7032,6 +7364,14 @@
               </w:rPr>
               <w:t>Chọn sản phẩm</w:t>
             </w:r>
+            <w:r>
+              <w:rPr>
+                <w:rFonts w:ascii="Candara" w:hAnsi="Candara" w:cs="Segoe UI"/>
+                <w:color w:val="000000" w:themeColor="text1"/>
+                <w:lang w:eastAsia="ja-JP"/>
+              </w:rPr>
+              <w:t xml:space="preserve"> muốn đánh giá</w:t>
+            </w:r>
           </w:p>
           <w:p>
             <w:pPr>
@@ -7053,7 +7393,31 @@
                 <w:color w:val="000000" w:themeColor="text1"/>
                 <w:lang w:eastAsia="ja-JP"/>
               </w:rPr>
-              <w:t>Chọn đánh giá</w:t>
+              <w:t xml:space="preserve">Chọn </w:t>
+            </w:r>
+            <w:r>
+              <w:rPr>
+                <w:rFonts w:ascii="Candara" w:hAnsi="Candara" w:cs="Segoe UI"/>
+                <w:color w:val="000000" w:themeColor="text1"/>
+                <w:lang w:eastAsia="ja-JP"/>
+              </w:rPr>
+              <w:t>“Đ</w:t>
+            </w:r>
+            <w:r>
+              <w:rPr>
+                <w:rFonts w:ascii="Candara" w:hAnsi="Candara" w:cs="Segoe UI"/>
+                <w:color w:val="000000" w:themeColor="text1"/>
+                <w:lang w:eastAsia="ja-JP"/>
+              </w:rPr>
+              <w:t>ánh giá</w:t>
+            </w:r>
+            <w:r>
+              <w:rPr>
+                <w:rFonts w:ascii="Candara" w:hAnsi="Candara" w:cs="Segoe UI"/>
+                <w:color w:val="000000" w:themeColor="text1"/>
+                <w:lang w:eastAsia="ja-JP"/>
+              </w:rPr>
+              <w:t>”</w:t>
             </w:r>
           </w:p>
           <w:p>
@@ -7099,7 +7463,23 @@
                 <w:color w:val="000000" w:themeColor="text1"/>
                 <w:lang w:eastAsia="ja-JP"/>
               </w:rPr>
-              <w:t>Điền “Mô tả đánh giá “</w:t>
+              <w:t xml:space="preserve">Điền </w:t>
+            </w:r>
+            <w:r>
+              <w:rPr>
+                <w:rFonts w:ascii="Candara" w:hAnsi="Candara" w:cs="Segoe UI"/>
+                <w:color w:val="000000" w:themeColor="text1"/>
+                <w:lang w:eastAsia="ja-JP"/>
+              </w:rPr>
+              <w:t>m</w:t>
+            </w:r>
+            <w:r>
+              <w:rPr>
+                <w:rFonts w:ascii="Candara" w:hAnsi="Candara" w:cs="Segoe UI"/>
+                <w:color w:val="000000" w:themeColor="text1"/>
+                <w:lang w:eastAsia="ja-JP"/>
+              </w:rPr>
+              <w:t>ô tả đánh giá</w:t>
             </w:r>
           </w:p>
           <w:p>
@@ -7122,7 +7502,31 @@
                 <w:color w:val="000000" w:themeColor="text1"/>
                 <w:lang w:eastAsia="ja-JP"/>
               </w:rPr>
-              <w:t>Chọn Gửi nhận xét</w:t>
+              <w:t xml:space="preserve">Chọn </w:t>
+            </w:r>
+            <w:r>
+              <w:rPr>
+                <w:rFonts w:ascii="Candara" w:hAnsi="Candara" w:cs="Segoe UI"/>
+                <w:color w:val="000000" w:themeColor="text1"/>
+                <w:lang w:eastAsia="ja-JP"/>
+              </w:rPr>
+              <w:t>“</w:t>
+            </w:r>
+            <w:r>
+              <w:rPr>
+                <w:rFonts w:ascii="Candara" w:hAnsi="Candara" w:cs="Segoe UI"/>
+                <w:color w:val="000000" w:themeColor="text1"/>
+                <w:lang w:eastAsia="ja-JP"/>
+              </w:rPr>
+              <w:t>Gửi nhận xét</w:t>
+            </w:r>
+            <w:r>
+              <w:rPr>
+                <w:rFonts w:ascii="Candara" w:hAnsi="Candara" w:cs="Segoe UI"/>
+                <w:color w:val="000000" w:themeColor="text1"/>
+                <w:lang w:eastAsia="ja-JP"/>
+              </w:rPr>
+              <w:t>”</w:t>
             </w:r>
           </w:p>
           <w:p>
@@ -8068,7 +8472,7 @@
       </w:tr>
       <w:tr>
         <w:trPr>
-          <w:trHeight w:val="344"/>
+          <w:trHeight w:val="2082"/>
         </w:trPr>
         <w:tc>
           <w:tcPr>
@@ -8152,7 +8556,31 @@
                 <w:color w:val="000000" w:themeColor="text1"/>
                 <w:lang w:eastAsia="ja-JP"/>
               </w:rPr>
-              <w:t>Chọn Quản lý</w:t>
+              <w:t xml:space="preserve">Chọn </w:t>
+            </w:r>
+            <w:r>
+              <w:rPr>
+                <w:rFonts w:ascii="Candara" w:hAnsi="Candara" w:cs="Segoe UI"/>
+                <w:color w:val="000000" w:themeColor="text1"/>
+                <w:lang w:eastAsia="ja-JP"/>
+              </w:rPr>
+              <w:t>“</w:t>
+            </w:r>
+            <w:r>
+              <w:rPr>
+                <w:rFonts w:ascii="Candara" w:hAnsi="Candara" w:cs="Segoe UI"/>
+                <w:color w:val="000000" w:themeColor="text1"/>
+                <w:lang w:eastAsia="ja-JP"/>
+              </w:rPr>
+              <w:t>Quản lý</w:t>
+            </w:r>
+            <w:r>
+              <w:rPr>
+                <w:rFonts w:ascii="Candara" w:hAnsi="Candara" w:cs="Segoe UI"/>
+                <w:color w:val="000000" w:themeColor="text1"/>
+                <w:lang w:eastAsia="ja-JP"/>
+              </w:rPr>
+              <w:t>”</w:t>
             </w:r>
           </w:p>
           <w:p>
@@ -8175,7 +8603,31 @@
                 <w:color w:val="000000" w:themeColor="text1"/>
                 <w:lang w:eastAsia="ja-JP"/>
               </w:rPr>
-              <w:t>Chọn Duyệt yêu cầu khách hang</w:t>
+              <w:t xml:space="preserve">Chọn </w:t>
+            </w:r>
+            <w:r>
+              <w:rPr>
+                <w:rFonts w:ascii="Candara" w:hAnsi="Candara" w:cs="Segoe UI"/>
+                <w:color w:val="000000" w:themeColor="text1"/>
+                <w:lang w:eastAsia="ja-JP"/>
+              </w:rPr>
+              <w:t>“</w:t>
+            </w:r>
+            <w:r>
+              <w:rPr>
+                <w:rFonts w:ascii="Candara" w:hAnsi="Candara" w:cs="Segoe UI"/>
+                <w:color w:val="000000" w:themeColor="text1"/>
+                <w:lang w:eastAsia="ja-JP"/>
+              </w:rPr>
+              <w:t>Duyệt yêu cầu khách h</w:t>
+            </w:r>
+            <w:r>
+              <w:rPr>
+                <w:rFonts w:ascii="Candara" w:hAnsi="Candara" w:cs="Segoe UI"/>
+                <w:color w:val="000000" w:themeColor="text1"/>
+                <w:lang w:eastAsia="ja-JP"/>
+              </w:rPr>
+              <w:t>àng”</w:t>
             </w:r>
           </w:p>
           <w:p>
@@ -8198,7 +8650,31 @@
                 <w:color w:val="000000" w:themeColor="text1"/>
                 <w:lang w:eastAsia="ja-JP"/>
               </w:rPr>
-              <w:t>Chọn Duyệt</w:t>
+              <w:t xml:space="preserve">Chọn </w:t>
+            </w:r>
+            <w:r>
+              <w:rPr>
+                <w:rFonts w:ascii="Candara" w:hAnsi="Candara" w:cs="Segoe UI"/>
+                <w:color w:val="000000" w:themeColor="text1"/>
+                <w:lang w:eastAsia="ja-JP"/>
+              </w:rPr>
+              <w:t>“</w:t>
+            </w:r>
+            <w:r>
+              <w:rPr>
+                <w:rFonts w:ascii="Candara" w:hAnsi="Candara" w:cs="Segoe UI"/>
+                <w:color w:val="000000" w:themeColor="text1"/>
+                <w:lang w:eastAsia="ja-JP"/>
+              </w:rPr>
+              <w:t>Duyệt</w:t>
+            </w:r>
+            <w:r>
+              <w:rPr>
+                <w:rFonts w:ascii="Candara" w:hAnsi="Candara" w:cs="Segoe UI"/>
+                <w:color w:val="000000" w:themeColor="text1"/>
+                <w:lang w:eastAsia="ja-JP"/>
+              </w:rPr>
+              <w:t>”</w:t>
             </w:r>
           </w:p>
           <w:p>
@@ -8258,6 +8734,7 @@
                 <w:color w:val="000000" w:themeColor="text1"/>
                 <w:lang w:eastAsia="ja-JP"/>
               </w:rPr>
+              <w:lastRenderedPageBreak/>
               <w:t>Kịch bản phụ</w:t>
             </w:r>
           </w:p>
@@ -8341,7 +8818,6 @@
                 <w:color w:val="000000" w:themeColor="text1"/>
                 <w:lang w:eastAsia="ja-JP"/>
               </w:rPr>
-              <w:lastRenderedPageBreak/>
               <w:t>Ràng buộc phi chức năng</w:t>
             </w:r>
           </w:p>
@@ -8385,6 +8861,7 @@
       </w:r>
     </w:p>
     <w:p>
+      <w:bookmarkStart w:id="0" w:name="_GoBack"/>
       <w:r>
         <w:rPr>
           <w:noProof/>
@@ -8435,6 +8912,7 @@
           </wp:inline>
         </w:drawing>
       </w:r>
+      <w:bookmarkEnd w:id="0"/>
     </w:p>
     <w:p>
       <w:r>
@@ -8565,7 +9043,6 @@
       </w:r>
     </w:p>
     <w:p>
-      <w:bookmarkStart w:id="0" w:name="_GoBack"/>
       <w:r>
         <w:rPr>
           <w:noProof/>
@@ -8616,7 +9093,6 @@
           </wp:inline>
         </w:drawing>
       </w:r>
-      <w:bookmarkEnd w:id="0"/>
     </w:p>
     <w:p>
       <w:r>
@@ -8915,6 +9391,119 @@
     </w:lvl>
   </w:abstractNum>
   <w:abstractNum w:abstractNumId="2" w15:restartNumberingAfterBreak="0">
+    <w:nsid w:val="2EFE0662"/>
+    <w:multiLevelType w:val="hybridMultilevel"/>
+    <w:tmpl w:val="8B98B01C"/>
+    <w:lvl w:ilvl="0" w:tplc="04090001">
+      <w:start w:val="1"/>
+      <w:numFmt w:val="bullet"/>
+      <w:lvlText w:val=""/>
+      <w:lvlJc w:val="left"/>
+      <w:pPr>
+        <w:ind w:left="720" w:hanging="360"/>
+      </w:pPr>
+      <w:rPr>
+        <w:rFonts w:ascii="Symbol" w:hAnsi="Symbol" w:hint="default"/>
+      </w:rPr>
+    </w:lvl>
+    <w:lvl w:ilvl="1" w:tplc="04090003" w:tentative="1">
+      <w:start w:val="1"/>
+      <w:numFmt w:val="bullet"/>
+      <w:lvlText w:val="o"/>
+      <w:lvlJc w:val="left"/>
+      <w:pPr>
+        <w:ind w:left="1440" w:hanging="360"/>
+      </w:pPr>
+      <w:rPr>
+        <w:rFonts w:ascii="Courier New" w:hAnsi="Courier New" w:cs="Courier New" w:hint="default"/>
+      </w:rPr>
+    </w:lvl>
+    <w:lvl w:ilvl="2" w:tplc="04090005" w:tentative="1">
+      <w:start w:val="1"/>
+      <w:numFmt w:val="bullet"/>
+      <w:lvlText w:val=""/>
+      <w:lvlJc w:val="left"/>
+      <w:pPr>
+        <w:ind w:left="2160" w:hanging="360"/>
+      </w:pPr>
+      <w:rPr>
+        <w:rFonts w:ascii="Wingdings" w:hAnsi="Wingdings" w:hint="default"/>
+      </w:rPr>
+    </w:lvl>
+    <w:lvl w:ilvl="3" w:tplc="04090001" w:tentative="1">
+      <w:start w:val="1"/>
+      <w:numFmt w:val="bullet"/>
+      <w:lvlText w:val=""/>
+      <w:lvlJc w:val="left"/>
+      <w:pPr>
+        <w:ind w:left="2880" w:hanging="360"/>
+      </w:pPr>
+      <w:rPr>
+        <w:rFonts w:ascii="Symbol" w:hAnsi="Symbol" w:hint="default"/>
+      </w:rPr>
+    </w:lvl>
+    <w:lvl w:ilvl="4" w:tplc="04090003" w:tentative="1">
+      <w:start w:val="1"/>
+      <w:numFmt w:val="bullet"/>
+      <w:lvlText w:val="o"/>
+      <w:lvlJc w:val="left"/>
+      <w:pPr>
+        <w:ind w:left="3600" w:hanging="360"/>
+      </w:pPr>
+      <w:rPr>
+        <w:rFonts w:ascii="Courier New" w:hAnsi="Courier New" w:cs="Courier New" w:hint="default"/>
+      </w:rPr>
+    </w:lvl>
+    <w:lvl w:ilvl="5" w:tplc="04090005" w:tentative="1">
+      <w:start w:val="1"/>
+      <w:numFmt w:val="bullet"/>
+      <w:lvlText w:val=""/>
+      <w:lvlJc w:val="left"/>
+      <w:pPr>
+        <w:ind w:left="4320" w:hanging="360"/>
+      </w:pPr>
+      <w:rPr>
+        <w:rFonts w:ascii="Wingdings" w:hAnsi="Wingdings" w:hint="default"/>
+      </w:rPr>
+    </w:lvl>
+    <w:lvl w:ilvl="6" w:tplc="04090001" w:tentative="1">
+      <w:start w:val="1"/>
+      <w:numFmt w:val="bullet"/>
+      <w:lvlText w:val=""/>
+      <w:lvlJc w:val="left"/>
+      <w:pPr>
+        <w:ind w:left="5040" w:hanging="360"/>
+      </w:pPr>
+      <w:rPr>
+        <w:rFonts w:ascii="Symbol" w:hAnsi="Symbol" w:hint="default"/>
+      </w:rPr>
+    </w:lvl>
+    <w:lvl w:ilvl="7" w:tplc="04090003" w:tentative="1">
+      <w:start w:val="1"/>
+      <w:numFmt w:val="bullet"/>
+      <w:lvlText w:val="o"/>
+      <w:lvlJc w:val="left"/>
+      <w:pPr>
+        <w:ind w:left="5760" w:hanging="360"/>
+      </w:pPr>
+      <w:rPr>
+        <w:rFonts w:ascii="Courier New" w:hAnsi="Courier New" w:cs="Courier New" w:hint="default"/>
+      </w:rPr>
+    </w:lvl>
+    <w:lvl w:ilvl="8" w:tplc="04090005" w:tentative="1">
+      <w:start w:val="1"/>
+      <w:numFmt w:val="bullet"/>
+      <w:lvlText w:val=""/>
+      <w:lvlJc w:val="left"/>
+      <w:pPr>
+        <w:ind w:left="6480" w:hanging="360"/>
+      </w:pPr>
+      <w:rPr>
+        <w:rFonts w:ascii="Wingdings" w:hAnsi="Wingdings" w:hint="default"/>
+      </w:rPr>
+    </w:lvl>
+  </w:abstractNum>
+  <w:abstractNum w:abstractNumId="3" w15:restartNumberingAfterBreak="0">
     <w:nsid w:val="3C7E63BA"/>
     <w:multiLevelType w:val="hybridMultilevel"/>
     <w:tmpl w:val="61D0D9A2"/>
@@ -9027,7 +9616,7 @@
       </w:rPr>
     </w:lvl>
   </w:abstractNum>
-  <w:abstractNum w:abstractNumId="3" w15:restartNumberingAfterBreak="0">
+  <w:abstractNum w:abstractNumId="4" w15:restartNumberingAfterBreak="0">
     <w:nsid w:val="5270487D"/>
     <w:multiLevelType w:val="hybridMultilevel"/>
     <w:tmpl w:val="DE3C36DC"/>
@@ -9140,7 +9729,7 @@
       </w:rPr>
     </w:lvl>
   </w:abstractNum>
-  <w:abstractNum w:abstractNumId="4" w15:restartNumberingAfterBreak="0">
+  <w:abstractNum w:abstractNumId="5" w15:restartNumberingAfterBreak="0">
     <w:nsid w:val="5D1F2F99"/>
     <w:multiLevelType w:val="hybridMultilevel"/>
     <w:tmpl w:val="34A4F0C0"/>
@@ -9253,7 +9842,7 @@
       </w:rPr>
     </w:lvl>
   </w:abstractNum>
-  <w:abstractNum w:abstractNumId="5" w15:restartNumberingAfterBreak="0">
+  <w:abstractNum w:abstractNumId="6" w15:restartNumberingAfterBreak="0">
     <w:nsid w:val="6FE02C40"/>
     <w:multiLevelType w:val="hybridMultilevel"/>
     <w:tmpl w:val="6C2C3664"/>
@@ -9366,7 +9955,7 @@
       </w:rPr>
     </w:lvl>
   </w:abstractNum>
-  <w:abstractNum w:abstractNumId="6" w15:restartNumberingAfterBreak="0">
+  <w:abstractNum w:abstractNumId="7" w15:restartNumberingAfterBreak="0">
     <w:nsid w:val="7CF0492F"/>
     <w:multiLevelType w:val="hybridMultilevel"/>
     <w:tmpl w:val="E2C88FC6"/>
@@ -9479,7 +10068,7 @@
       </w:rPr>
     </w:lvl>
   </w:abstractNum>
-  <w:abstractNum w:abstractNumId="7" w15:restartNumberingAfterBreak="0">
+  <w:abstractNum w:abstractNumId="8" w15:restartNumberingAfterBreak="0">
     <w:nsid w:val="7FFA614A"/>
     <w:multiLevelType w:val="hybridMultilevel"/>
     <w:tmpl w:val="48322D1A"/>
@@ -9593,28 +10182,31 @@
     </w:lvl>
   </w:abstractNum>
   <w:num w:numId="1">
-    <w:abstractNumId w:val="4"/>
+    <w:abstractNumId w:val="5"/>
   </w:num>
   <w:num w:numId="2">
     <w:abstractNumId w:val="1"/>
   </w:num>
   <w:num w:numId="3">
-    <w:abstractNumId w:val="3"/>
+    <w:abstractNumId w:val="4"/>
   </w:num>
   <w:num w:numId="4">
-    <w:abstractNumId w:val="5"/>
+    <w:abstractNumId w:val="6"/>
   </w:num>
   <w:num w:numId="5">
-    <w:abstractNumId w:val="6"/>
+    <w:abstractNumId w:val="7"/>
   </w:num>
   <w:num w:numId="6">
-    <w:abstractNumId w:val="7"/>
+    <w:abstractNumId w:val="8"/>
   </w:num>
   <w:num w:numId="7">
-    <w:abstractNumId w:val="2"/>
+    <w:abstractNumId w:val="3"/>
   </w:num>
   <w:num w:numId="8">
     <w:abstractNumId w:val="0"/>
+  </w:num>
+  <w:num w:numId="9">
+    <w:abstractNumId w:val="2"/>
   </w:num>
 </w:numbering>
 </file>
@@ -9742,6 +10334,7 @@
     <w:lsdException w:name="HTML Sample" w:semiHidden="1" w:unhideWhenUsed="1"/>
     <w:lsdException w:name="HTML Typewriter" w:semiHidden="1" w:unhideWhenUsed="1"/>
     <w:lsdException w:name="HTML Variable" w:semiHidden="1" w:unhideWhenUsed="1"/>
+    <w:lsdException w:name="Normal Table" w:semiHidden="1" w:unhideWhenUsed="1"/>
     <w:lsdException w:name="annotation subject" w:semiHidden="1" w:unhideWhenUsed="1"/>
     <w:lsdException w:name="No List" w:semiHidden="1" w:unhideWhenUsed="1"/>
     <w:lsdException w:name="Outline List 1" w:semiHidden="1" w:unhideWhenUsed="1"/>
@@ -9785,8 +10378,10 @@
     <w:lsdException w:name="Table Elegant" w:semiHidden="1" w:unhideWhenUsed="1"/>
     <w:lsdException w:name="Table Professional" w:semiHidden="1" w:unhideWhenUsed="1"/>
     <w:lsdException w:name="Table Subtle 1" w:semiHidden="1" w:unhideWhenUsed="1"/>
+    <w:lsdException w:name="Table Subtle 2" w:semiHidden="1" w:unhideWhenUsed="1"/>
     <w:lsdException w:name="Table Web 1" w:semiHidden="1" w:unhideWhenUsed="1"/>
     <w:lsdException w:name="Table Web 2" w:semiHidden="1" w:unhideWhenUsed="1"/>
+    <w:lsdException w:name="Table Web 3" w:semiHidden="1" w:unhideWhenUsed="1"/>
     <w:lsdException w:name="Balloon Text" w:semiHidden="1" w:unhideWhenUsed="1"/>
     <w:lsdException w:name="Table Grid" w:uiPriority="39"/>
     <w:lsdException w:name="Table Theme" w:semiHidden="1" w:unhideWhenUsed="1"/>

</xml_diff>